<commit_message>
WEEK 1 HW correction nr 2
- added seperate role table and implemented geo hierarchy as suggested

- made some minor reworks (e.g. interviewer_ round column name instead of round) for week 4 task
</commit_message>
<xml_diff>
--- a/DB_Abel_Horvath_HW_Recruitmentagency_descriptions.docx
+++ b/DB_Abel_Horvath_HW_Recruitmentagency_descriptions.docx
@@ -1408,31 +1408,20 @@
       <w:pPr>
         <w:pStyle w:val="BodyText"/>
       </w:pPr>
+    </w:p>
+    <w:p>
+      <w:pPr>
+        <w:pStyle w:val="BodyText"/>
+      </w:pPr>
       <w:r>
         <w:rPr>
           <w:noProof/>
         </w:rPr>
         <w:drawing>
-          <wp:anchor distT="0" distB="0" distL="114300" distR="114300" simplePos="0" relativeHeight="251659264" behindDoc="1" locked="0" layoutInCell="1" allowOverlap="1" wp14:anchorId="0AD54C5A" wp14:editId="7DEE2449">
-            <wp:simplePos x="0" y="0"/>
-            <wp:positionH relativeFrom="page">
-              <wp:align>center</wp:align>
-            </wp:positionH>
-            <wp:positionV relativeFrom="paragraph">
-              <wp:posOffset>237490</wp:posOffset>
-            </wp:positionV>
-            <wp:extent cx="6835775" cy="5663565"/>
-            <wp:effectExtent l="0" t="0" r="3175" b="0"/>
-            <wp:wrapTight wrapText="bothSides">
-              <wp:wrapPolygon edited="0">
-                <wp:start x="0" y="0"/>
-                <wp:lineTo x="0" y="21506"/>
-                <wp:lineTo x="21550" y="21506"/>
-                <wp:lineTo x="21550" y="0"/>
-                <wp:lineTo x="0" y="0"/>
-              </wp:wrapPolygon>
-            </wp:wrapTight>
-            <wp:docPr id="1322220726" name="Picture 4" descr="A screenshot of a computer screen&#10;&#10;AI-generated content may be incorrect."/>
+          <wp:inline distT="0" distB="0" distL="0" distR="0" wp14:anchorId="3BF032BB" wp14:editId="1BFCC4A3">
+            <wp:extent cx="5941695" cy="5130800"/>
+            <wp:effectExtent l="0" t="0" r="1905" b="0"/>
+            <wp:docPr id="2042812135" name="Picture 5" descr="A screenshot of a computer screen&#10;&#10;AI-generated content may be incorrect."/>
             <wp:cNvGraphicFramePr>
               <a:graphicFrameLocks xmlns:a="http://schemas.openxmlformats.org/drawingml/2006/main" noChangeAspect="1"/>
             </wp:cNvGraphicFramePr>
@@ -1440,7 +1429,7 @@
               <a:graphicData uri="http://schemas.openxmlformats.org/drawingml/2006/picture">
                 <pic:pic xmlns:pic="http://schemas.openxmlformats.org/drawingml/2006/picture">
                   <pic:nvPicPr>
-                    <pic:cNvPr id="1322220726" name="Picture 4" descr="A screenshot of a computer screen&#10;&#10;AI-generated content may be incorrect."/>
+                    <pic:cNvPr id="2042812135" name="Picture 5" descr="A screenshot of a computer screen&#10;&#10;AI-generated content may be incorrect."/>
                     <pic:cNvPicPr/>
                   </pic:nvPicPr>
                   <pic:blipFill>
@@ -1458,7 +1447,7 @@
                   <pic:spPr>
                     <a:xfrm>
                       <a:off x="0" y="0"/>
-                      <a:ext cx="6835775" cy="5663565"/>
+                      <a:ext cx="5941695" cy="5130800"/>
                     </a:xfrm>
                     <a:prstGeom prst="rect">
                       <a:avLst/>
@@ -1467,20 +1456,9 @@
                 </pic:pic>
               </a:graphicData>
             </a:graphic>
-            <wp14:sizeRelH relativeFrom="page">
-              <wp14:pctWidth>0</wp14:pctWidth>
-            </wp14:sizeRelH>
-            <wp14:sizeRelV relativeFrom="page">
-              <wp14:pctHeight>0</wp14:pctHeight>
-            </wp14:sizeRelV>
-          </wp:anchor>
+          </wp:inline>
         </w:drawing>
       </w:r>
-    </w:p>
-    <w:p>
-      <w:pPr>
-        <w:pStyle w:val="BodyText"/>
-      </w:pPr>
     </w:p>
     <w:p>
       <w:pPr>
@@ -1976,6 +1954,9 @@
               <w:pStyle w:val="BodyText"/>
             </w:pPr>
             <w:r>
+              <w:t>user_</w:t>
+            </w:r>
+            <w:r>
               <w:t>p</w:t>
             </w:r>
             <w:r>
@@ -2153,7 +2134,10 @@
               <w:pStyle w:val="BodyText"/>
             </w:pPr>
             <w:r>
-              <w:t>location_ID</w:t>
+              <w:t>city</w:t>
+            </w:r>
+            <w:r>
+              <w:t>_ID</w:t>
             </w:r>
           </w:p>
         </w:tc>
@@ -2537,6 +2521,14 @@
                 <w:bCs/>
                 <w:lang w:val="hu-HU"/>
               </w:rPr>
+              <w:t>user_</w:t>
+            </w:r>
+            <w:r>
+              <w:rPr>
+                <w:b/>
+                <w:bCs/>
+                <w:lang w:val="hu-HU"/>
+              </w:rPr>
               <w:t>password</w:t>
             </w:r>
           </w:p>
@@ -2626,7 +2618,15 @@
                 <w:bCs/>
                 <w:lang w:val="hu-HU"/>
               </w:rPr>
-              <w:t>location_ID</w:t>
+              <w:t>city</w:t>
+            </w:r>
+            <w:r>
+              <w:rPr>
+                <w:b/>
+                <w:bCs/>
+                <w:lang w:val="hu-HU"/>
+              </w:rPr>
+              <w:t>_ID</w:t>
             </w:r>
           </w:p>
         </w:tc>
@@ -2795,13 +2795,17 @@
         <w:tc>
           <w:tcPr>
             <w:tcW w:w="954" w:type="dxa"/>
-          </w:tcPr>
-          <w:p>
-            <w:pPr>
-              <w:pStyle w:val="BodyText"/>
-            </w:pPr>
-            <w:r>
-              <w:t>1164</w:t>
+            <w:vAlign w:val="center"/>
+          </w:tcPr>
+          <w:p>
+            <w:pPr>
+              <w:pStyle w:val="BodyText"/>
+            </w:pPr>
+            <w:r>
+              <w:rPr>
+                <w:lang w:val="hu-HU"/>
+              </w:rPr>
+              <w:t>3321</w:t>
             </w:r>
           </w:p>
         </w:tc>
@@ -2938,13 +2942,17 @@
         <w:tc>
           <w:tcPr>
             <w:tcW w:w="954" w:type="dxa"/>
-          </w:tcPr>
-          <w:p>
-            <w:pPr>
-              <w:pStyle w:val="BodyText"/>
-            </w:pPr>
-            <w:r>
-              <w:t>5202</w:t>
+            <w:vAlign w:val="center"/>
+          </w:tcPr>
+          <w:p>
+            <w:pPr>
+              <w:pStyle w:val="BodyText"/>
+            </w:pPr>
+            <w:r>
+              <w:rPr>
+                <w:lang w:val="hu-HU"/>
+              </w:rPr>
+              <w:t>9235</w:t>
             </w:r>
           </w:p>
         </w:tc>
@@ -3248,36 +3256,36 @@
               <w:t>role</w:t>
             </w:r>
             <w:r>
-              <w:t>_listing</w:t>
-            </w:r>
-          </w:p>
-        </w:tc>
-        <w:tc>
-          <w:tcPr>
-            <w:tcW w:w="2302" w:type="dxa"/>
-          </w:tcPr>
-          <w:p>
-            <w:pPr>
-              <w:pStyle w:val="BodyText"/>
-            </w:pPr>
-            <w:r>
-              <w:t>NN</w:t>
-            </w:r>
-          </w:p>
-        </w:tc>
-        <w:tc>
-          <w:tcPr>
-            <w:tcW w:w="2302" w:type="dxa"/>
-          </w:tcPr>
-          <w:p>
-            <w:pPr>
-              <w:pStyle w:val="BodyText"/>
-            </w:pPr>
-            <w:r>
-              <w:t>varchar</w:t>
-            </w:r>
-            <w:r>
-              <w:t>(50)</w:t>
+              <w:t>_</w:t>
+            </w:r>
+            <w:r>
+              <w:t>ID</w:t>
+            </w:r>
+          </w:p>
+        </w:tc>
+        <w:tc>
+          <w:tcPr>
+            <w:tcW w:w="2302" w:type="dxa"/>
+          </w:tcPr>
+          <w:p>
+            <w:pPr>
+              <w:pStyle w:val="BodyText"/>
+            </w:pPr>
+            <w:r>
+              <w:t>FK</w:t>
+            </w:r>
+          </w:p>
+        </w:tc>
+        <w:tc>
+          <w:tcPr>
+            <w:tcW w:w="2302" w:type="dxa"/>
+          </w:tcPr>
+          <w:p>
+            <w:pPr>
+              <w:pStyle w:val="BodyText"/>
+            </w:pPr>
+            <w:r>
+              <w:t>int</w:t>
             </w:r>
           </w:p>
         </w:tc>
@@ -3476,7 +3484,10 @@
               <w:pStyle w:val="BodyText"/>
             </w:pPr>
             <w:r>
-              <w:t>location_ID</w:t>
+              <w:t>city</w:t>
+            </w:r>
+            <w:r>
+              <w:t>_ID</w:t>
             </w:r>
           </w:p>
         </w:tc>
@@ -3679,7 +3690,15 @@
                 <w:bCs/>
                 <w:lang w:val="hu-HU"/>
               </w:rPr>
-              <w:t>_listing</w:t>
+              <w:t>_</w:t>
+            </w:r>
+            <w:r>
+              <w:rPr>
+                <w:b/>
+                <w:bCs/>
+                <w:lang w:val="hu-HU"/>
+              </w:rPr>
+              <w:t>ID</w:t>
             </w:r>
           </w:p>
         </w:tc>
@@ -3786,7 +3805,15 @@
                 <w:bCs/>
                 <w:lang w:val="hu-HU"/>
               </w:rPr>
-              <w:t>location_ID</w:t>
+              <w:t>city</w:t>
+            </w:r>
+            <w:r>
+              <w:rPr>
+                <w:b/>
+                <w:bCs/>
+                <w:lang w:val="hu-HU"/>
+              </w:rPr>
+              <w:t>_ID</w:t>
             </w:r>
           </w:p>
         </w:tc>
@@ -3844,7 +3871,36 @@
               <w:pStyle w:val="BodyText"/>
             </w:pPr>
             <w:r>
-              <w:t>Software Engineer</w:t>
+              <w:rPr>
+                <w:lang w:val="hu-HU"/>
+              </w:rPr>
+              <w:t>832</w:t>
+            </w:r>
+          </w:p>
+        </w:tc>
+        <w:tc>
+          <w:tcPr>
+            <w:tcW w:w="1429" w:type="dxa"/>
+          </w:tcPr>
+          <w:p>
+            <w:pPr>
+              <w:pStyle w:val="BodyText"/>
+            </w:pPr>
+            <w:r>
+              <w:t>C1234567</w:t>
+            </w:r>
+          </w:p>
+        </w:tc>
+        <w:tc>
+          <w:tcPr>
+            <w:tcW w:w="1429" w:type="dxa"/>
+          </w:tcPr>
+          <w:p>
+            <w:pPr>
+              <w:pStyle w:val="BodyText"/>
+            </w:pPr>
+            <w:r>
+              <w:t>full time</w:t>
             </w:r>
             <w:r>
               <w:tab/>
@@ -3860,52 +3916,27 @@
               <w:pStyle w:val="BodyText"/>
             </w:pPr>
             <w:r>
-              <w:t>C1234567</w:t>
+              <w:t>permanent</w:t>
+            </w:r>
+            <w:r>
+              <w:tab/>
             </w:r>
           </w:p>
         </w:tc>
         <w:tc>
           <w:tcPr>
             <w:tcW w:w="1429" w:type="dxa"/>
-          </w:tcPr>
-          <w:p>
-            <w:pPr>
-              <w:pStyle w:val="BodyText"/>
-            </w:pPr>
-            <w:r>
-              <w:t>full time</w:t>
-            </w:r>
-            <w:r>
-              <w:tab/>
-            </w:r>
-          </w:p>
-        </w:tc>
-        <w:tc>
-          <w:tcPr>
-            <w:tcW w:w="1429" w:type="dxa"/>
-          </w:tcPr>
-          <w:p>
-            <w:pPr>
-              <w:pStyle w:val="BodyText"/>
-            </w:pPr>
-            <w:r>
-              <w:t>permanent</w:t>
-            </w:r>
-            <w:r>
-              <w:tab/>
-            </w:r>
-          </w:p>
-        </w:tc>
-        <w:tc>
-          <w:tcPr>
-            <w:tcW w:w="1429" w:type="dxa"/>
-          </w:tcPr>
-          <w:p>
-            <w:pPr>
-              <w:pStyle w:val="BodyText"/>
-            </w:pPr>
-            <w:r>
-              <w:t>2183</w:t>
+            <w:vAlign w:val="center"/>
+          </w:tcPr>
+          <w:p>
+            <w:pPr>
+              <w:pStyle w:val="BodyText"/>
+            </w:pPr>
+            <w:r>
+              <w:rPr>
+                <w:lang w:val="hu-HU"/>
+              </w:rPr>
+              <w:t>3321</w:t>
             </w:r>
           </w:p>
         </w:tc>
@@ -3943,13 +3974,17 @@
         <w:tc>
           <w:tcPr>
             <w:tcW w:w="1429" w:type="dxa"/>
-          </w:tcPr>
-          <w:p>
-            <w:pPr>
-              <w:pStyle w:val="BodyText"/>
-            </w:pPr>
-            <w:r>
-              <w:t>Data Analyst</w:t>
+            <w:vAlign w:val="center"/>
+          </w:tcPr>
+          <w:p>
+            <w:pPr>
+              <w:pStyle w:val="BodyText"/>
+            </w:pPr>
+            <w:r>
+              <w:rPr>
+                <w:lang w:val="hu-HU"/>
+              </w:rPr>
+              <w:t>956</w:t>
             </w:r>
           </w:p>
         </w:tc>
@@ -4004,13 +4039,17 @@
         <w:tc>
           <w:tcPr>
             <w:tcW w:w="1429" w:type="dxa"/>
-          </w:tcPr>
-          <w:p>
-            <w:pPr>
-              <w:pStyle w:val="BodyText"/>
-            </w:pPr>
-            <w:r>
-              <w:t>9605</w:t>
+            <w:vAlign w:val="center"/>
+          </w:tcPr>
+          <w:p>
+            <w:pPr>
+              <w:pStyle w:val="BodyText"/>
+            </w:pPr>
+            <w:r>
+              <w:rPr>
+                <w:lang w:val="hu-HU"/>
+              </w:rPr>
+              <w:t>9235</w:t>
             </w:r>
           </w:p>
         </w:tc>
@@ -4084,7 +4123,6 @@
         <w:pStyle w:val="BodyText"/>
       </w:pPr>
       <w:r>
-        <w:lastRenderedPageBreak/>
         <w:t>Table Description</w:t>
       </w:r>
     </w:p>
@@ -4093,6 +4131,7 @@
         <w:pStyle w:val="BodyText"/>
       </w:pPr>
       <w:r>
+        <w:lastRenderedPageBreak/>
         <w:t xml:space="preserve">The </w:t>
       </w:r>
       <w:r>
@@ -4503,11 +4542,6 @@
       <w:pPr>
         <w:pStyle w:val="BodyText"/>
       </w:pPr>
-    </w:p>
-    <w:p>
-      <w:pPr>
-        <w:pStyle w:val="BodyText"/>
-      </w:pPr>
       <w:r>
         <w:t>Example with data</w:t>
       </w:r>
@@ -4782,6 +4816,516 @@
             </w:pPr>
             <w:r>
               <w:t>waiting for review</w:t>
+            </w:r>
+          </w:p>
+        </w:tc>
+      </w:tr>
+    </w:tbl>
+    <w:p>
+      <w:pPr>
+        <w:pStyle w:val="BodyText"/>
+      </w:pPr>
+    </w:p>
+    <w:p>
+      <w:pPr>
+        <w:pStyle w:val="BodyText"/>
+      </w:pPr>
+    </w:p>
+    <w:p>
+      <w:pPr>
+        <w:pStyle w:val="BodyText"/>
+      </w:pPr>
+    </w:p>
+    <w:p>
+      <w:pPr>
+        <w:pStyle w:val="BodyText"/>
+      </w:pPr>
+      <w:r>
+        <w:t xml:space="preserve">The </w:t>
+      </w:r>
+      <w:r>
+        <w:rPr>
+          <w:b/>
+          <w:bCs/>
+        </w:rPr>
+        <w:t>role</w:t>
+      </w:r>
+      <w:r>
+        <w:t xml:space="preserve"> table contains </w:t>
+      </w:r>
+      <w:r>
+        <w:t xml:space="preserve">basic </w:t>
+      </w:r>
+      <w:r>
+        <w:t xml:space="preserve">data about </w:t>
+      </w:r>
+      <w:r>
+        <w:t>roles referenced in job listings and experience</w:t>
+      </w:r>
+      <w:r>
+        <w:t>.</w:t>
+      </w:r>
+    </w:p>
+    <w:p>
+      <w:pPr>
+        <w:pStyle w:val="BodyText"/>
+      </w:pPr>
+    </w:p>
+    <w:tbl>
+      <w:tblPr>
+        <w:tblW w:w="0" w:type="auto"/>
+        <w:tblInd w:w="-108" w:type="dxa"/>
+        <w:tblBorders>
+          <w:top w:val="single" w:sz="4" w:space="0" w:color="76CDD8"/>
+          <w:left w:val="single" w:sz="4" w:space="0" w:color="76CDD8"/>
+          <w:bottom w:val="single" w:sz="4" w:space="0" w:color="76CDD8"/>
+          <w:right w:val="single" w:sz="4" w:space="0" w:color="76CDD8"/>
+          <w:insideH w:val="single" w:sz="4" w:space="0" w:color="76CDD8"/>
+          <w:insideV w:val="single" w:sz="4" w:space="0" w:color="76CDD8"/>
+        </w:tblBorders>
+        <w:tblLayout w:type="fixed"/>
+        <w:tblLook w:val="0000" w:firstRow="0" w:lastRow="0" w:firstColumn="0" w:lastColumn="0" w:noHBand="0" w:noVBand="0"/>
+      </w:tblPr>
+      <w:tblGrid>
+        <w:gridCol w:w="2302"/>
+        <w:gridCol w:w="2302"/>
+        <w:gridCol w:w="2302"/>
+        <w:gridCol w:w="2302"/>
+      </w:tblGrid>
+      <w:tr>
+        <w:trPr>
+          <w:trHeight w:val="292"/>
+        </w:trPr>
+        <w:tc>
+          <w:tcPr>
+            <w:tcW w:w="2302" w:type="dxa"/>
+            <w:shd w:val="clear" w:color="auto" w:fill="76CDD8"/>
+          </w:tcPr>
+          <w:p>
+            <w:pPr>
+              <w:pStyle w:val="BodyText"/>
+              <w:widowControl w:val="0"/>
+              <w:spacing w:line="360" w:lineRule="auto"/>
+              <w:jc w:val="center"/>
+              <w:rPr>
+                <w:color w:val="FFFFFF" w:themeColor="background1"/>
+                <w:sz w:val="18"/>
+                <w:szCs w:val="18"/>
+              </w:rPr>
+            </w:pPr>
+            <w:r>
+              <w:rPr>
+                <w:color w:val="FFFFFF" w:themeColor="background1"/>
+                <w:sz w:val="18"/>
+                <w:szCs w:val="18"/>
+              </w:rPr>
+              <w:t>Table Name</w:t>
+            </w:r>
+          </w:p>
+        </w:tc>
+        <w:tc>
+          <w:tcPr>
+            <w:tcW w:w="2302" w:type="dxa"/>
+            <w:shd w:val="clear" w:color="auto" w:fill="76CDD8"/>
+          </w:tcPr>
+          <w:p>
+            <w:pPr>
+              <w:pStyle w:val="BodyText"/>
+              <w:widowControl w:val="0"/>
+              <w:spacing w:line="360" w:lineRule="auto"/>
+              <w:jc w:val="center"/>
+              <w:rPr>
+                <w:color w:val="FFFFFF" w:themeColor="background1"/>
+                <w:sz w:val="18"/>
+                <w:szCs w:val="18"/>
+              </w:rPr>
+            </w:pPr>
+            <w:r>
+              <w:rPr>
+                <w:color w:val="FFFFFF" w:themeColor="background1"/>
+                <w:sz w:val="18"/>
+                <w:szCs w:val="18"/>
+              </w:rPr>
+              <w:t xml:space="preserve">Field name </w:t>
+            </w:r>
+          </w:p>
+        </w:tc>
+        <w:tc>
+          <w:tcPr>
+            <w:tcW w:w="2302" w:type="dxa"/>
+            <w:shd w:val="clear" w:color="auto" w:fill="76CDD8"/>
+          </w:tcPr>
+          <w:p>
+            <w:pPr>
+              <w:pStyle w:val="BodyText"/>
+              <w:widowControl w:val="0"/>
+              <w:spacing w:line="360" w:lineRule="auto"/>
+              <w:jc w:val="center"/>
+              <w:rPr>
+                <w:color w:val="FFFFFF" w:themeColor="background1"/>
+                <w:sz w:val="18"/>
+                <w:szCs w:val="18"/>
+              </w:rPr>
+            </w:pPr>
+            <w:r>
+              <w:rPr>
+                <w:color w:val="FFFFFF" w:themeColor="background1"/>
+                <w:sz w:val="18"/>
+                <w:szCs w:val="18"/>
+              </w:rPr>
+              <w:t xml:space="preserve">Field Description </w:t>
+            </w:r>
+          </w:p>
+        </w:tc>
+        <w:tc>
+          <w:tcPr>
+            <w:tcW w:w="2302" w:type="dxa"/>
+            <w:shd w:val="clear" w:color="auto" w:fill="76CDD8"/>
+          </w:tcPr>
+          <w:p>
+            <w:pPr>
+              <w:pStyle w:val="BodyText"/>
+              <w:widowControl w:val="0"/>
+              <w:spacing w:line="360" w:lineRule="auto"/>
+              <w:jc w:val="center"/>
+              <w:rPr>
+                <w:color w:val="FFFFFF" w:themeColor="background1"/>
+                <w:sz w:val="18"/>
+                <w:szCs w:val="18"/>
+              </w:rPr>
+            </w:pPr>
+            <w:r>
+              <w:rPr>
+                <w:color w:val="FFFFFF" w:themeColor="background1"/>
+                <w:sz w:val="18"/>
+                <w:szCs w:val="18"/>
+              </w:rPr>
+              <w:t xml:space="preserve">Data Type </w:t>
+            </w:r>
+          </w:p>
+        </w:tc>
+      </w:tr>
+      <w:tr>
+        <w:trPr>
+          <w:trHeight w:val="432"/>
+        </w:trPr>
+        <w:tc>
+          <w:tcPr>
+            <w:tcW w:w="2302" w:type="dxa"/>
+            <w:vMerge w:val="restart"/>
+          </w:tcPr>
+          <w:p>
+            <w:pPr>
+              <w:pStyle w:val="BodyText"/>
+            </w:pPr>
+            <w:r>
+              <w:t xml:space="preserve"> </w:t>
+            </w:r>
+            <w:r>
+              <w:rPr>
+                <w:sz w:val="28"/>
+                <w:szCs w:val="28"/>
+              </w:rPr>
+              <w:t>role</w:t>
+            </w:r>
+          </w:p>
+        </w:tc>
+        <w:tc>
+          <w:tcPr>
+            <w:tcW w:w="2302" w:type="dxa"/>
+          </w:tcPr>
+          <w:p>
+            <w:pPr>
+              <w:pStyle w:val="BodyText"/>
+            </w:pPr>
+            <w:r>
+              <w:t>role</w:t>
+            </w:r>
+            <w:r>
+              <w:t>_ID</w:t>
+            </w:r>
+          </w:p>
+        </w:tc>
+        <w:tc>
+          <w:tcPr>
+            <w:tcW w:w="2302" w:type="dxa"/>
+          </w:tcPr>
+          <w:p>
+            <w:pPr>
+              <w:pStyle w:val="BodyText"/>
+            </w:pPr>
+            <w:r>
+              <w:t>PK</w:t>
+            </w:r>
+            <w:r>
+              <w:t xml:space="preserve"> AUTO_INCREMENT</w:t>
+            </w:r>
+          </w:p>
+        </w:tc>
+        <w:tc>
+          <w:tcPr>
+            <w:tcW w:w="2302" w:type="dxa"/>
+          </w:tcPr>
+          <w:p>
+            <w:pPr>
+              <w:pStyle w:val="BodyText"/>
+            </w:pPr>
+            <w:r>
+              <w:t>int</w:t>
+            </w:r>
+          </w:p>
+        </w:tc>
+      </w:tr>
+      <w:tr>
+        <w:trPr>
+          <w:trHeight w:val="432"/>
+        </w:trPr>
+        <w:tc>
+          <w:tcPr>
+            <w:tcW w:w="2302" w:type="dxa"/>
+            <w:vMerge/>
+          </w:tcPr>
+          <w:p>
+            <w:pPr>
+              <w:pStyle w:val="BodyText"/>
+            </w:pPr>
+          </w:p>
+        </w:tc>
+        <w:tc>
+          <w:tcPr>
+            <w:tcW w:w="2302" w:type="dxa"/>
+          </w:tcPr>
+          <w:p>
+            <w:pPr>
+              <w:pStyle w:val="BodyText"/>
+            </w:pPr>
+            <w:r>
+              <w:t>role_name</w:t>
+            </w:r>
+          </w:p>
+        </w:tc>
+        <w:tc>
+          <w:tcPr>
+            <w:tcW w:w="2302" w:type="dxa"/>
+          </w:tcPr>
+          <w:p>
+            <w:pPr>
+              <w:pStyle w:val="BodyText"/>
+            </w:pPr>
+            <w:r>
+              <w:t>NN</w:t>
+            </w:r>
+          </w:p>
+        </w:tc>
+        <w:tc>
+          <w:tcPr>
+            <w:tcW w:w="2302" w:type="dxa"/>
+          </w:tcPr>
+          <w:p>
+            <w:pPr>
+              <w:pStyle w:val="BodyText"/>
+            </w:pPr>
+            <w:r>
+              <w:t>varchar(50)</w:t>
+            </w:r>
+          </w:p>
+        </w:tc>
+      </w:tr>
+    </w:tbl>
+    <w:p>
+      <w:pPr>
+        <w:pStyle w:val="BodyText"/>
+      </w:pPr>
+    </w:p>
+    <w:p>
+      <w:pPr>
+        <w:pStyle w:val="BodyText"/>
+      </w:pPr>
+      <w:r>
+        <w:t>Comments on table relationships</w:t>
+      </w:r>
+    </w:p>
+    <w:p>
+      <w:pPr>
+        <w:pStyle w:val="BodyText"/>
+      </w:pPr>
+      <w:r>
+        <w:t>Example with data</w:t>
+      </w:r>
+    </w:p>
+    <w:p>
+      <w:pPr>
+        <w:pStyle w:val="BodyText"/>
+      </w:pPr>
+    </w:p>
+    <w:tbl>
+      <w:tblPr>
+        <w:tblW w:w="0" w:type="auto"/>
+        <w:tblInd w:w="-108" w:type="dxa"/>
+        <w:tblBorders>
+          <w:top w:val="single" w:sz="4" w:space="0" w:color="76CDD8"/>
+          <w:left w:val="single" w:sz="4" w:space="0" w:color="76CDD8"/>
+          <w:bottom w:val="single" w:sz="4" w:space="0" w:color="76CDD8"/>
+          <w:right w:val="single" w:sz="4" w:space="0" w:color="76CDD8"/>
+          <w:insideH w:val="single" w:sz="4" w:space="0" w:color="76CDD8"/>
+          <w:insideV w:val="single" w:sz="4" w:space="0" w:color="76CDD8"/>
+        </w:tblBorders>
+        <w:tblLayout w:type="fixed"/>
+        <w:tblLook w:val="0000" w:firstRow="0" w:lastRow="0" w:firstColumn="0" w:lastColumn="0" w:noHBand="0" w:noVBand="0"/>
+      </w:tblPr>
+      <w:tblGrid>
+        <w:gridCol w:w="4393"/>
+        <w:gridCol w:w="4393"/>
+      </w:tblGrid>
+      <w:tr>
+        <w:trPr>
+          <w:trHeight w:val="289"/>
+        </w:trPr>
+        <w:tc>
+          <w:tcPr>
+            <w:tcW w:w="4393" w:type="dxa"/>
+            <w:shd w:val="clear" w:color="auto" w:fill="76CDD8"/>
+          </w:tcPr>
+          <w:p>
+            <w:pPr>
+              <w:pStyle w:val="BodyText"/>
+              <w:widowControl w:val="0"/>
+              <w:spacing w:line="360" w:lineRule="auto"/>
+              <w:jc w:val="center"/>
+              <w:rPr>
+                <w:b/>
+                <w:bCs/>
+                <w:lang w:val="hu-HU"/>
+              </w:rPr>
+            </w:pPr>
+            <w:r>
+              <w:rPr>
+                <w:b/>
+                <w:bCs/>
+                <w:lang w:val="hu-HU"/>
+              </w:rPr>
+              <w:t>role</w:t>
+            </w:r>
+            <w:r>
+              <w:rPr>
+                <w:b/>
+                <w:bCs/>
+                <w:lang w:val="hu-HU"/>
+              </w:rPr>
+              <w:t>_</w:t>
+            </w:r>
+            <w:r>
+              <w:rPr>
+                <w:b/>
+                <w:bCs/>
+                <w:lang w:val="hu-HU"/>
+              </w:rPr>
+              <w:t>ID</w:t>
+            </w:r>
+          </w:p>
+        </w:tc>
+        <w:tc>
+          <w:tcPr>
+            <w:tcW w:w="4393" w:type="dxa"/>
+            <w:shd w:val="clear" w:color="auto" w:fill="76CDD8"/>
+          </w:tcPr>
+          <w:p>
+            <w:pPr>
+              <w:pStyle w:val="BodyText"/>
+              <w:widowControl w:val="0"/>
+              <w:spacing w:line="360" w:lineRule="auto"/>
+              <w:jc w:val="center"/>
+              <w:rPr>
+                <w:b/>
+                <w:bCs/>
+                <w:lang w:val="hu-HU"/>
+              </w:rPr>
+            </w:pPr>
+            <w:r>
+              <w:rPr>
+                <w:b/>
+                <w:bCs/>
+                <w:lang w:val="hu-HU"/>
+              </w:rPr>
+              <w:t>role_name</w:t>
+            </w:r>
+          </w:p>
+        </w:tc>
+      </w:tr>
+      <w:tr>
+        <w:trPr>
+          <w:trHeight w:val="428"/>
+        </w:trPr>
+        <w:tc>
+          <w:tcPr>
+            <w:tcW w:w="4393" w:type="dxa"/>
+          </w:tcPr>
+          <w:p>
+            <w:pPr>
+              <w:pStyle w:val="BodyText"/>
+            </w:pPr>
+            <w:r>
+              <w:rPr>
+                <w:lang w:val="hu-HU"/>
+              </w:rPr>
+              <w:t>832</w:t>
+            </w:r>
+          </w:p>
+        </w:tc>
+        <w:tc>
+          <w:tcPr>
+            <w:tcW w:w="4393" w:type="dxa"/>
+          </w:tcPr>
+          <w:p>
+            <w:pPr>
+              <w:pStyle w:val="BodyText"/>
+              <w:tabs>
+                <w:tab w:val="center" w:pos="1043"/>
+              </w:tabs>
+            </w:pPr>
+            <w:r>
+              <w:t>Software Engineer</w:t>
+            </w:r>
+          </w:p>
+        </w:tc>
+      </w:tr>
+      <w:tr>
+        <w:trPr>
+          <w:trHeight w:val="428"/>
+        </w:trPr>
+        <w:tc>
+          <w:tcPr>
+            <w:tcW w:w="4393" w:type="dxa"/>
+            <w:vAlign w:val="center"/>
+          </w:tcPr>
+          <w:p>
+            <w:pPr>
+              <w:rPr>
+                <w:rFonts w:ascii="Trebuchet MS" w:hAnsi="Trebuchet MS"/>
+                <w:color w:val="464547"/>
+              </w:rPr>
+            </w:pPr>
+            <w:r>
+              <w:rPr>
+                <w:lang w:val="hu-HU"/>
+              </w:rPr>
+              <w:t>956</w:t>
+            </w:r>
+          </w:p>
+        </w:tc>
+        <w:tc>
+          <w:tcPr>
+            <w:tcW w:w="4393" w:type="dxa"/>
+          </w:tcPr>
+          <w:p>
+            <w:pPr>
+              <w:pStyle w:val="BodyText"/>
+              <w:tabs>
+                <w:tab w:val="center" w:pos="1043"/>
+              </w:tabs>
+            </w:pPr>
+            <w:r>
+              <w:t>Data Analyst</w:t>
             </w:r>
           </w:p>
         </w:tc>
@@ -5877,7 +6421,6 @@
         <w:tc>
           <w:tcPr>
             <w:tcW w:w="2302" w:type="dxa"/>
-            <w:vMerge w:val="restart"/>
           </w:tcPr>
           <w:p>
             <w:pPr>
@@ -5928,7 +6471,10 @@
               <w:pStyle w:val="BodyText"/>
             </w:pPr>
             <w:r>
-              <w:t>FK AUTO_INCREMENT</w:t>
+              <w:t>P</w:t>
+            </w:r>
+            <w:r>
+              <w:t>K AUTO_INCREMENT</w:t>
             </w:r>
           </w:p>
         </w:tc>
@@ -5953,35 +6499,40 @@
         <w:tc>
           <w:tcPr>
             <w:tcW w:w="2302" w:type="dxa"/>
-            <w:vMerge/>
-          </w:tcPr>
-          <w:p>
-            <w:pPr>
-              <w:pStyle w:val="BodyText"/>
-            </w:pPr>
-          </w:p>
-        </w:tc>
-        <w:tc>
-          <w:tcPr>
-            <w:tcW w:w="2302" w:type="dxa"/>
-          </w:tcPr>
-          <w:p>
-            <w:pPr>
-              <w:pStyle w:val="BodyText"/>
-            </w:pPr>
-            <w:r>
-              <w:t>field</w:t>
-            </w:r>
-          </w:p>
-        </w:tc>
-        <w:tc>
-          <w:tcPr>
-            <w:tcW w:w="2302" w:type="dxa"/>
-          </w:tcPr>
-          <w:p>
-            <w:pPr>
-              <w:pStyle w:val="BodyText"/>
-            </w:pPr>
+          </w:tcPr>
+          <w:p>
+            <w:pPr>
+              <w:pStyle w:val="BodyText"/>
+            </w:pPr>
+          </w:p>
+        </w:tc>
+        <w:tc>
+          <w:tcPr>
+            <w:tcW w:w="2302" w:type="dxa"/>
+          </w:tcPr>
+          <w:p>
+            <w:pPr>
+              <w:pStyle w:val="BodyText"/>
+            </w:pPr>
+            <w:r>
+              <w:t>role</w:t>
+            </w:r>
+            <w:r>
+              <w:t>_ID</w:t>
+            </w:r>
+          </w:p>
+        </w:tc>
+        <w:tc>
+          <w:tcPr>
+            <w:tcW w:w="2302" w:type="dxa"/>
+          </w:tcPr>
+          <w:p>
+            <w:pPr>
+              <w:pStyle w:val="BodyText"/>
+            </w:pPr>
+            <w:r>
+              <w:t>FK</w:t>
+            </w:r>
           </w:p>
         </w:tc>
         <w:tc>
@@ -6021,60 +6572,6 @@
               <w:pStyle w:val="BodyText"/>
             </w:pPr>
             <w:r>
-              <w:t>role</w:t>
-            </w:r>
-          </w:p>
-        </w:tc>
-        <w:tc>
-          <w:tcPr>
-            <w:tcW w:w="2302" w:type="dxa"/>
-          </w:tcPr>
-          <w:p>
-            <w:pPr>
-              <w:pStyle w:val="BodyText"/>
-            </w:pPr>
-            <w:r>
-              <w:t>NN</w:t>
-            </w:r>
-          </w:p>
-        </w:tc>
-        <w:tc>
-          <w:tcPr>
-            <w:tcW w:w="2302" w:type="dxa"/>
-          </w:tcPr>
-          <w:p>
-            <w:pPr>
-              <w:pStyle w:val="BodyText"/>
-            </w:pPr>
-            <w:r>
-              <w:t>varchar(50)</w:t>
-            </w:r>
-          </w:p>
-        </w:tc>
-      </w:tr>
-      <w:tr>
-        <w:trPr>
-          <w:trHeight w:val="432"/>
-        </w:trPr>
-        <w:tc>
-          <w:tcPr>
-            <w:tcW w:w="2302" w:type="dxa"/>
-          </w:tcPr>
-          <w:p>
-            <w:pPr>
-              <w:pStyle w:val="BodyText"/>
-            </w:pPr>
-          </w:p>
-        </w:tc>
-        <w:tc>
-          <w:tcPr>
-            <w:tcW w:w="2302" w:type="dxa"/>
-          </w:tcPr>
-          <w:p>
-            <w:pPr>
-              <w:pStyle w:val="BodyText"/>
-            </w:pPr>
-            <w:r>
               <w:t>duration_month</w:t>
             </w:r>
             <w:r>
@@ -6143,7 +6640,7 @@
     </w:p>
     <w:tbl>
       <w:tblPr>
-        <w:tblW w:w="0" w:type="auto"/>
+        <w:tblW w:w="9627" w:type="dxa"/>
         <w:tblInd w:w="-108" w:type="dxa"/>
         <w:tblBorders>
           <w:top w:val="single" w:sz="4" w:space="0" w:color="76CDD8"/>
@@ -6157,18 +6654,17 @@
         <w:tblLook w:val="0000" w:firstRow="0" w:lastRow="0" w:firstColumn="0" w:lastColumn="0" w:noHBand="0" w:noVBand="0"/>
       </w:tblPr>
       <w:tblGrid>
-        <w:gridCol w:w="2302"/>
-        <w:gridCol w:w="2302"/>
-        <w:gridCol w:w="2302"/>
-        <w:gridCol w:w="2302"/>
+        <w:gridCol w:w="3209"/>
+        <w:gridCol w:w="3209"/>
+        <w:gridCol w:w="3209"/>
       </w:tblGrid>
       <w:tr>
         <w:trPr>
-          <w:trHeight w:val="292"/>
+          <w:trHeight w:val="294"/>
         </w:trPr>
         <w:tc>
           <w:tcPr>
-            <w:tcW w:w="2302" w:type="dxa"/>
+            <w:tcW w:w="3209" w:type="dxa"/>
             <w:shd w:val="clear" w:color="auto" w:fill="76CDD8"/>
             <w:vAlign w:val="center"/>
           </w:tcPr>
@@ -6204,7 +6700,7 @@
         </w:tc>
         <w:tc>
           <w:tcPr>
-            <w:tcW w:w="2302" w:type="dxa"/>
+            <w:tcW w:w="3209" w:type="dxa"/>
             <w:shd w:val="clear" w:color="auto" w:fill="76CDD8"/>
             <w:vAlign w:val="center"/>
           </w:tcPr>
@@ -6226,13 +6722,13 @@
                 <w:bCs/>
                 <w:lang w:val="hu-HU"/>
               </w:rPr>
-              <w:t>field</w:t>
-            </w:r>
-          </w:p>
-        </w:tc>
-        <w:tc>
-          <w:tcPr>
-            <w:tcW w:w="2302" w:type="dxa"/>
+              <w:t>role_ID</w:t>
+            </w:r>
+          </w:p>
+        </w:tc>
+        <w:tc>
+          <w:tcPr>
+            <w:tcW w:w="3209" w:type="dxa"/>
             <w:shd w:val="clear" w:color="auto" w:fill="76CDD8"/>
             <w:vAlign w:val="center"/>
           </w:tcPr>
@@ -6254,34 +6750,6 @@
                 <w:bCs/>
                 <w:lang w:val="hu-HU"/>
               </w:rPr>
-              <w:t>role</w:t>
-            </w:r>
-          </w:p>
-        </w:tc>
-        <w:tc>
-          <w:tcPr>
-            <w:tcW w:w="2302" w:type="dxa"/>
-            <w:shd w:val="clear" w:color="auto" w:fill="76CDD8"/>
-            <w:vAlign w:val="center"/>
-          </w:tcPr>
-          <w:p>
-            <w:pPr>
-              <w:pStyle w:val="BodyText"/>
-              <w:widowControl w:val="0"/>
-              <w:spacing w:line="360" w:lineRule="auto"/>
-              <w:jc w:val="center"/>
-              <w:rPr>
-                <w:color w:val="FFFFFF" w:themeColor="background1"/>
-                <w:sz w:val="18"/>
-                <w:szCs w:val="18"/>
-              </w:rPr>
-            </w:pPr>
-            <w:r>
-              <w:rPr>
-                <w:b/>
-                <w:bCs/>
-                <w:lang w:val="hu-HU"/>
-              </w:rPr>
               <w:t>duration_month</w:t>
             </w:r>
             <w:r>
@@ -6297,11 +6765,11 @@
       </w:tr>
       <w:tr>
         <w:trPr>
-          <w:trHeight w:val="432"/>
+          <w:trHeight w:val="435"/>
         </w:trPr>
         <w:tc>
           <w:tcPr>
-            <w:tcW w:w="2302" w:type="dxa"/>
+            <w:tcW w:w="3209" w:type="dxa"/>
             <w:vAlign w:val="center"/>
           </w:tcPr>
           <w:p>
@@ -6324,37 +6792,23 @@
         </w:tc>
         <w:tc>
           <w:tcPr>
-            <w:tcW w:w="2302" w:type="dxa"/>
-            <w:vAlign w:val="center"/>
-          </w:tcPr>
-          <w:p>
-            <w:pPr>
-              <w:pStyle w:val="BodyText"/>
-            </w:pPr>
-            <w:r>
-              <w:t>IT</w:t>
-            </w:r>
-          </w:p>
-        </w:tc>
-        <w:tc>
-          <w:tcPr>
-            <w:tcW w:w="2302" w:type="dxa"/>
-          </w:tcPr>
-          <w:p>
-            <w:pPr>
-              <w:pStyle w:val="BodyText"/>
-            </w:pPr>
-            <w:r>
-              <w:rPr>
-                <w:lang w:val="hu-HU"/>
-              </w:rPr>
-              <w:t>Software Engineer</w:t>
-            </w:r>
-          </w:p>
-        </w:tc>
-        <w:tc>
-          <w:tcPr>
-            <w:tcW w:w="2302" w:type="dxa"/>
+            <w:tcW w:w="3209" w:type="dxa"/>
+          </w:tcPr>
+          <w:p>
+            <w:pPr>
+              <w:pStyle w:val="BodyText"/>
+            </w:pPr>
+            <w:r>
+              <w:rPr>
+                <w:lang w:val="hu-HU"/>
+              </w:rPr>
+              <w:t>832</w:t>
+            </w:r>
+          </w:p>
+        </w:tc>
+        <w:tc>
+          <w:tcPr>
+            <w:tcW w:w="3209" w:type="dxa"/>
           </w:tcPr>
           <w:p>
             <w:pPr>
@@ -6368,11 +6822,11 @@
       </w:tr>
       <w:tr>
         <w:trPr>
-          <w:trHeight w:val="432"/>
+          <w:trHeight w:val="435"/>
         </w:trPr>
         <w:tc>
           <w:tcPr>
-            <w:tcW w:w="2302" w:type="dxa"/>
+            <w:tcW w:w="3209" w:type="dxa"/>
             <w:vAlign w:val="center"/>
           </w:tcPr>
           <w:p>
@@ -6398,56 +6852,24 @@
         </w:tc>
         <w:tc>
           <w:tcPr>
-            <w:tcW w:w="2302" w:type="dxa"/>
+            <w:tcW w:w="3209" w:type="dxa"/>
             <w:vAlign w:val="center"/>
           </w:tcPr>
           <w:p>
             <w:pPr>
               <w:pStyle w:val="BodyText"/>
-              <w:rPr>
-                <w:lang w:val="hu-HU"/>
-              </w:rPr>
-            </w:pPr>
-            <w:r>
-              <w:rPr>
-                <w:lang w:val="hu-HU"/>
-              </w:rPr>
-              <w:t xml:space="preserve">Data </w:t>
-            </w:r>
-            <w:r>
-              <w:rPr>
-                <w:lang w:val="hu-HU"/>
-              </w:rPr>
-              <w:t>Science</w:t>
-            </w:r>
-          </w:p>
-        </w:tc>
-        <w:tc>
-          <w:tcPr>
-            <w:tcW w:w="2302" w:type="dxa"/>
-            <w:vAlign w:val="center"/>
-          </w:tcPr>
-          <w:p>
-            <w:pPr>
-              <w:pStyle w:val="BodyText"/>
-            </w:pPr>
-            <w:r>
-              <w:rPr>
-                <w:lang w:val="hu-HU"/>
-              </w:rPr>
-              <w:t xml:space="preserve">Data </w:t>
-            </w:r>
-            <w:r>
-              <w:rPr>
-                <w:lang w:val="hu-HU"/>
-              </w:rPr>
-              <w:t>Analyst</w:t>
-            </w:r>
-          </w:p>
-        </w:tc>
-        <w:tc>
-          <w:tcPr>
-            <w:tcW w:w="2302" w:type="dxa"/>
+            </w:pPr>
+            <w:r>
+              <w:rPr>
+                <w:lang w:val="hu-HU"/>
+              </w:rPr>
+              <w:t>956</w:t>
+            </w:r>
+          </w:p>
+        </w:tc>
+        <w:tc>
+          <w:tcPr>
+            <w:tcW w:w="3209" w:type="dxa"/>
           </w:tcPr>
           <w:p>
             <w:pPr>
@@ -6757,6 +7179,9 @@
               <w:pStyle w:val="BodyText"/>
             </w:pPr>
             <w:r>
+              <w:t>skill_</w:t>
+            </w:r>
+            <w:r>
               <w:t>name</w:t>
             </w:r>
           </w:p>
@@ -7057,6 +7482,14 @@
                 <w:bCs/>
                 <w:lang w:val="hu-HU"/>
               </w:rPr>
+              <w:t>skill_</w:t>
+            </w:r>
+            <w:r>
+              <w:rPr>
+                <w:b/>
+                <w:bCs/>
+                <w:lang w:val="hu-HU"/>
+              </w:rPr>
               <w:t>name</w:t>
             </w:r>
           </w:p>
@@ -8941,29 +9374,10 @@
           <w:b/>
           <w:bCs/>
         </w:rPr>
-        <w:t>job</w:t>
+        <w:t>job_skill</w:t>
       </w:r>
       <w:r>
-        <w:rPr>
-          <w:b/>
-          <w:bCs/>
-        </w:rPr>
-        <w:t>_skill</w:t>
-      </w:r>
-      <w:r>
-        <w:t xml:space="preserve"> table links </w:t>
-      </w:r>
-      <w:r>
-        <w:t>jobs</w:t>
-      </w:r>
-      <w:r>
-        <w:t xml:space="preserve"> and their </w:t>
-      </w:r>
-      <w:r>
-        <w:t>required</w:t>
-      </w:r>
-      <w:r>
-        <w:t xml:space="preserve"> skills.</w:t>
+        <w:t xml:space="preserve"> table links jobs and their required skills.</w:t>
       </w:r>
     </w:p>
     <w:p>
@@ -9678,10 +10092,7 @@
               <w:pStyle w:val="BodyText"/>
             </w:pPr>
             <w:r>
-              <w:t>candidate_</w:t>
-            </w:r>
-            <w:r>
-              <w:t>ID</w:t>
+              <w:t>candidate_ID</w:t>
             </w:r>
           </w:p>
         </w:tc>
@@ -9790,6 +10201,9 @@
               <w:pStyle w:val="BodyText"/>
             </w:pPr>
             <w:r>
+              <w:t>interview_</w:t>
+            </w:r>
+            <w:r>
               <w:t>round</w:t>
             </w:r>
           </w:p>
@@ -9844,6 +10258,9 @@
               <w:pStyle w:val="BodyText"/>
             </w:pPr>
             <w:r>
+              <w:t>interview_</w:t>
+            </w:r>
+            <w:r>
               <w:t>date</w:t>
             </w:r>
           </w:p>
@@ -9898,10 +10315,7 @@
               <w:pStyle w:val="BodyText"/>
             </w:pPr>
             <w:r>
-              <w:t>interviewer_</w:t>
-            </w:r>
-            <w:r>
-              <w:t>ID</w:t>
+              <w:t>interviewer_ID</w:t>
             </w:r>
           </w:p>
         </w:tc>
@@ -10078,6 +10492,14 @@
                 <w:bCs/>
                 <w:lang w:val="hu-HU"/>
               </w:rPr>
+              <w:t>interview_</w:t>
+            </w:r>
+            <w:r>
+              <w:rPr>
+                <w:b/>
+                <w:bCs/>
+                <w:lang w:val="hu-HU"/>
+              </w:rPr>
               <w:t>round</w:t>
             </w:r>
           </w:p>
@@ -10100,6 +10522,14 @@
                 <w:szCs w:val="18"/>
               </w:rPr>
             </w:pPr>
+            <w:r>
+              <w:rPr>
+                <w:b/>
+                <w:bCs/>
+                <w:lang w:val="hu-HU"/>
+              </w:rPr>
+              <w:t>interview_</w:t>
+            </w:r>
             <w:r>
               <w:rPr>
                 <w:b/>
@@ -11419,6 +11849,9 @@
             <w:pPr>
               <w:pStyle w:val="BodyText"/>
             </w:pPr>
+            <w:r>
+              <w:t>service_</w:t>
+            </w:r>
             <w:r>
               <w:t>level</w:t>
             </w:r>
@@ -11768,6 +12201,14 @@
                 <w:bCs/>
                 <w:lang w:val="hu-HU"/>
               </w:rPr>
+              <w:t>service_</w:t>
+            </w:r>
+            <w:r>
+              <w:rPr>
+                <w:b/>
+                <w:bCs/>
+                <w:lang w:val="hu-HU"/>
+              </w:rPr>
               <w:t>level</w:t>
             </w:r>
           </w:p>
@@ -13504,10 +13945,16 @@
           <w:b/>
           <w:bCs/>
         </w:rPr>
-        <w:t>service_applications</w:t>
+        <w:t>city</w:t>
       </w:r>
       <w:r>
-        <w:t xml:space="preserve"> table contains data about the applications for the additional services.</w:t>
+        <w:t xml:space="preserve"> table contains data about </w:t>
+      </w:r>
+      <w:r>
+        <w:t>cities for the address, candidates and job_listings tables</w:t>
+      </w:r>
+      <w:r>
+        <w:t>.</w:t>
       </w:r>
     </w:p>
     <w:p>
@@ -13671,20 +14118,20 @@
                 <w:sz w:val="28"/>
                 <w:szCs w:val="28"/>
               </w:rPr>
-              <w:t>location</w:t>
-            </w:r>
-          </w:p>
-        </w:tc>
-        <w:tc>
-          <w:tcPr>
-            <w:tcW w:w="2302" w:type="dxa"/>
-          </w:tcPr>
-          <w:p>
-            <w:pPr>
-              <w:pStyle w:val="BodyText"/>
-            </w:pPr>
-            <w:r>
-              <w:t>location</w:t>
+              <w:t>city</w:t>
+            </w:r>
+          </w:p>
+        </w:tc>
+        <w:tc>
+          <w:tcPr>
+            <w:tcW w:w="2302" w:type="dxa"/>
+          </w:tcPr>
+          <w:p>
+            <w:pPr>
+              <w:pStyle w:val="BodyText"/>
+            </w:pPr>
+            <w:r>
+              <w:t>city</w:t>
             </w:r>
             <w:r>
               <w:t>_ID</w:t>
@@ -13742,7 +14189,10 @@
               <w:pStyle w:val="BodyText"/>
             </w:pPr>
             <w:r>
-              <w:t>country</w:t>
+              <w:t>c</w:t>
+            </w:r>
+            <w:r>
+              <w:t>ity_name</w:t>
             </w:r>
           </w:p>
         </w:tc>
@@ -13796,33 +14246,36 @@
               <w:pStyle w:val="BodyText"/>
             </w:pPr>
             <w:r>
-              <w:t>city</w:t>
-            </w:r>
-          </w:p>
-        </w:tc>
-        <w:tc>
-          <w:tcPr>
-            <w:tcW w:w="2302" w:type="dxa"/>
-          </w:tcPr>
-          <w:p>
-            <w:pPr>
-              <w:pStyle w:val="BodyText"/>
-            </w:pPr>
-            <w:r>
-              <w:t>NN</w:t>
-            </w:r>
-          </w:p>
-        </w:tc>
-        <w:tc>
-          <w:tcPr>
-            <w:tcW w:w="2302" w:type="dxa"/>
-          </w:tcPr>
-          <w:p>
-            <w:pPr>
-              <w:pStyle w:val="BodyText"/>
-            </w:pPr>
-            <w:r>
-              <w:t>varchar (50)</w:t>
+              <w:t>c</w:t>
+            </w:r>
+            <w:r>
+              <w:t>ountry_ID</w:t>
+            </w:r>
+          </w:p>
+        </w:tc>
+        <w:tc>
+          <w:tcPr>
+            <w:tcW w:w="2302" w:type="dxa"/>
+          </w:tcPr>
+          <w:p>
+            <w:pPr>
+              <w:pStyle w:val="BodyText"/>
+            </w:pPr>
+            <w:r>
+              <w:t>FK</w:t>
+            </w:r>
+          </w:p>
+        </w:tc>
+        <w:tc>
+          <w:tcPr>
+            <w:tcW w:w="2302" w:type="dxa"/>
+          </w:tcPr>
+          <w:p>
+            <w:pPr>
+              <w:pStyle w:val="BodyText"/>
+            </w:pPr>
+            <w:r>
+              <w:t>int</w:t>
             </w:r>
           </w:p>
         </w:tc>
@@ -13906,7 +14359,7 @@
                 <w:bCs/>
                 <w:lang w:val="hu-HU"/>
               </w:rPr>
-              <w:t>location</w:t>
+              <w:t>city</w:t>
             </w:r>
             <w:r>
               <w:rPr>
@@ -13950,7 +14403,7 @@
                 <w:bCs/>
                 <w:lang w:val="hu-HU"/>
               </w:rPr>
-              <w:t>country</w:t>
+              <w:t>city_name</w:t>
             </w:r>
           </w:p>
         </w:tc>
@@ -13978,7 +14431,7 @@
                 <w:bCs/>
                 <w:lang w:val="hu-HU"/>
               </w:rPr>
-              <w:t>city</w:t>
+              <w:t>country_id</w:t>
             </w:r>
           </w:p>
         </w:tc>
@@ -14007,13 +14460,17 @@
         <w:tc>
           <w:tcPr>
             <w:tcW w:w="2983" w:type="dxa"/>
-          </w:tcPr>
-          <w:p>
-            <w:pPr>
-              <w:pStyle w:val="BodyText"/>
-            </w:pPr>
-            <w:r>
-              <w:t>Canada</w:t>
+            <w:vAlign w:val="center"/>
+          </w:tcPr>
+          <w:p>
+            <w:pPr>
+              <w:pStyle w:val="BodyText"/>
+            </w:pPr>
+            <w:r>
+              <w:rPr>
+                <w:lang w:val="hu-HU"/>
+              </w:rPr>
+              <w:t>Vancouver</w:t>
             </w:r>
           </w:p>
         </w:tc>
@@ -14030,7 +14487,7 @@
               <w:rPr>
                 <w:lang w:val="hu-HU"/>
               </w:rPr>
-              <w:t>Vancouver</w:t>
+              <w:t>63</w:t>
             </w:r>
           </w:p>
         </w:tc>
@@ -14059,13 +14516,17 @@
         <w:tc>
           <w:tcPr>
             <w:tcW w:w="2983" w:type="dxa"/>
-          </w:tcPr>
-          <w:p>
-            <w:pPr>
-              <w:pStyle w:val="BodyText"/>
-            </w:pPr>
-            <w:r>
-              <w:t>Hungary</w:t>
+            <w:vAlign w:val="center"/>
+          </w:tcPr>
+          <w:p>
+            <w:pPr>
+              <w:pStyle w:val="BodyText"/>
+            </w:pPr>
+            <w:r>
+              <w:rPr>
+                <w:lang w:val="hu-HU"/>
+              </w:rPr>
+              <w:t>Budapest</w:t>
             </w:r>
           </w:p>
         </w:tc>
@@ -14082,12 +14543,17 @@
               <w:rPr>
                 <w:lang w:val="hu-HU"/>
               </w:rPr>
-              <w:t>Budapest</w:t>
+              <w:t>956</w:t>
             </w:r>
           </w:p>
         </w:tc>
       </w:tr>
     </w:tbl>
+    <w:p>
+      <w:pPr>
+        <w:pStyle w:val="BodyText"/>
+      </w:pPr>
+    </w:p>
     <w:p>
       <w:pPr>
         <w:pStyle w:val="BodyText"/>
@@ -14113,10 +14579,13 @@
           <w:b/>
           <w:bCs/>
         </w:rPr>
-        <w:t>interviews</w:t>
+        <w:t>country</w:t>
       </w:r>
       <w:r>
-        <w:t xml:space="preserve"> table contains data about each scheduled or conducted interview.</w:t>
+        <w:t xml:space="preserve"> table contains data about </w:t>
+      </w:r>
+      <w:r>
+        <w:t>countries for the city table.</w:t>
       </w:r>
     </w:p>
     <w:p>
@@ -14280,20 +14749,23 @@
                 <w:sz w:val="28"/>
                 <w:szCs w:val="28"/>
               </w:rPr>
-              <w:t>company_address</w:t>
-            </w:r>
-          </w:p>
-        </w:tc>
-        <w:tc>
-          <w:tcPr>
-            <w:tcW w:w="2302" w:type="dxa"/>
-          </w:tcPr>
-          <w:p>
-            <w:pPr>
-              <w:pStyle w:val="BodyText"/>
-            </w:pPr>
-            <w:r>
-              <w:t>address_ID</w:t>
+              <w:t>country</w:t>
+            </w:r>
+          </w:p>
+        </w:tc>
+        <w:tc>
+          <w:tcPr>
+            <w:tcW w:w="2302" w:type="dxa"/>
+          </w:tcPr>
+          <w:p>
+            <w:pPr>
+              <w:pStyle w:val="BodyText"/>
+            </w:pPr>
+            <w:r>
+              <w:t>country</w:t>
+            </w:r>
+            <w:r>
+              <w:t>_ID</w:t>
             </w:r>
           </w:p>
         </w:tc>
@@ -14350,6 +14822,9 @@
             <w:r>
               <w:t>country</w:t>
             </w:r>
+            <w:r>
+              <w:t>_name</w:t>
+            </w:r>
           </w:p>
         </w:tc>
         <w:tc>
@@ -14375,6 +14850,411 @@
             </w:pPr>
             <w:r>
               <w:t>varchar (50)</w:t>
+            </w:r>
+          </w:p>
+        </w:tc>
+      </w:tr>
+    </w:tbl>
+    <w:p>
+      <w:pPr>
+        <w:pStyle w:val="BodyText"/>
+      </w:pPr>
+    </w:p>
+    <w:p>
+      <w:pPr>
+        <w:pStyle w:val="BodyText"/>
+      </w:pPr>
+      <w:r>
+        <w:t>Comments on table relationships</w:t>
+      </w:r>
+    </w:p>
+    <w:p>
+      <w:pPr>
+        <w:pStyle w:val="BodyText"/>
+      </w:pPr>
+    </w:p>
+    <w:p>
+      <w:pPr>
+        <w:pStyle w:val="BodyText"/>
+      </w:pPr>
+      <w:r>
+        <w:t>Example with data</w:t>
+      </w:r>
+    </w:p>
+    <w:p>
+      <w:pPr>
+        <w:pStyle w:val="BodyText"/>
+      </w:pPr>
+    </w:p>
+    <w:tbl>
+      <w:tblPr>
+        <w:tblW w:w="9388" w:type="dxa"/>
+        <w:tblInd w:w="-108" w:type="dxa"/>
+        <w:tblBorders>
+          <w:top w:val="single" w:sz="4" w:space="0" w:color="76CDD8"/>
+          <w:left w:val="single" w:sz="4" w:space="0" w:color="76CDD8"/>
+          <w:bottom w:val="single" w:sz="4" w:space="0" w:color="76CDD8"/>
+          <w:right w:val="single" w:sz="4" w:space="0" w:color="76CDD8"/>
+          <w:insideH w:val="single" w:sz="4" w:space="0" w:color="76CDD8"/>
+          <w:insideV w:val="single" w:sz="4" w:space="0" w:color="76CDD8"/>
+        </w:tblBorders>
+        <w:tblLayout w:type="fixed"/>
+        <w:tblLook w:val="0000" w:firstRow="0" w:lastRow="0" w:firstColumn="0" w:lastColumn="0" w:noHBand="0" w:noVBand="0"/>
+      </w:tblPr>
+      <w:tblGrid>
+        <w:gridCol w:w="4694"/>
+        <w:gridCol w:w="4694"/>
+      </w:tblGrid>
+      <w:tr>
+        <w:trPr>
+          <w:trHeight w:val="300"/>
+        </w:trPr>
+        <w:tc>
+          <w:tcPr>
+            <w:tcW w:w="4694" w:type="dxa"/>
+            <w:shd w:val="clear" w:color="auto" w:fill="76CDD8"/>
+          </w:tcPr>
+          <w:p>
+            <w:pPr>
+              <w:pStyle w:val="BodyText"/>
+              <w:widowControl w:val="0"/>
+              <w:spacing w:line="360" w:lineRule="auto"/>
+              <w:jc w:val="center"/>
+              <w:rPr>
+                <w:color w:val="FFFFFF" w:themeColor="background1"/>
+                <w:sz w:val="18"/>
+                <w:szCs w:val="18"/>
+              </w:rPr>
+            </w:pPr>
+            <w:r>
+              <w:rPr>
+                <w:b/>
+                <w:bCs/>
+                <w:lang w:val="hu-HU"/>
+              </w:rPr>
+              <w:t>country</w:t>
+            </w:r>
+            <w:r>
+              <w:rPr>
+                <w:b/>
+                <w:bCs/>
+                <w:lang w:val="hu-HU"/>
+              </w:rPr>
+              <w:t>_</w:t>
+            </w:r>
+            <w:r>
+              <w:rPr>
+                <w:b/>
+                <w:bCs/>
+                <w:lang w:val="hu-HU"/>
+              </w:rPr>
+              <w:t>ID</w:t>
+            </w:r>
+          </w:p>
+        </w:tc>
+        <w:tc>
+          <w:tcPr>
+            <w:tcW w:w="4694" w:type="dxa"/>
+            <w:shd w:val="clear" w:color="auto" w:fill="76CDD8"/>
+            <w:vAlign w:val="center"/>
+          </w:tcPr>
+          <w:p>
+            <w:pPr>
+              <w:pStyle w:val="BodyText"/>
+              <w:widowControl w:val="0"/>
+              <w:spacing w:line="360" w:lineRule="auto"/>
+              <w:jc w:val="center"/>
+              <w:rPr>
+                <w:color w:val="FFFFFF" w:themeColor="background1"/>
+                <w:sz w:val="18"/>
+                <w:szCs w:val="18"/>
+              </w:rPr>
+            </w:pPr>
+            <w:r>
+              <w:rPr>
+                <w:b/>
+                <w:bCs/>
+                <w:lang w:val="hu-HU"/>
+              </w:rPr>
+              <w:t>country</w:t>
+            </w:r>
+            <w:r>
+              <w:rPr>
+                <w:b/>
+                <w:bCs/>
+                <w:lang w:val="hu-HU"/>
+              </w:rPr>
+              <w:t>_name</w:t>
+            </w:r>
+          </w:p>
+        </w:tc>
+      </w:tr>
+      <w:tr>
+        <w:trPr>
+          <w:trHeight w:val="445"/>
+        </w:trPr>
+        <w:tc>
+          <w:tcPr>
+            <w:tcW w:w="4694" w:type="dxa"/>
+            <w:vAlign w:val="center"/>
+          </w:tcPr>
+          <w:p>
+            <w:pPr>
+              <w:pStyle w:val="BodyText"/>
+            </w:pPr>
+            <w:r>
+              <w:rPr>
+                <w:lang w:val="hu-HU"/>
+              </w:rPr>
+              <w:t>63</w:t>
+            </w:r>
+          </w:p>
+        </w:tc>
+        <w:tc>
+          <w:tcPr>
+            <w:tcW w:w="4694" w:type="dxa"/>
+          </w:tcPr>
+          <w:p>
+            <w:pPr>
+              <w:pStyle w:val="BodyText"/>
+            </w:pPr>
+            <w:r>
+              <w:t>Canada</w:t>
+            </w:r>
+          </w:p>
+        </w:tc>
+      </w:tr>
+      <w:tr>
+        <w:trPr>
+          <w:trHeight w:val="445"/>
+        </w:trPr>
+        <w:tc>
+          <w:tcPr>
+            <w:tcW w:w="4694" w:type="dxa"/>
+            <w:vAlign w:val="center"/>
+          </w:tcPr>
+          <w:p>
+            <w:pPr>
+              <w:pStyle w:val="BodyText"/>
+            </w:pPr>
+            <w:r>
+              <w:rPr>
+                <w:lang w:val="hu-HU"/>
+              </w:rPr>
+              <w:t>956</w:t>
+            </w:r>
+          </w:p>
+        </w:tc>
+        <w:tc>
+          <w:tcPr>
+            <w:tcW w:w="4694" w:type="dxa"/>
+          </w:tcPr>
+          <w:p>
+            <w:pPr>
+              <w:pStyle w:val="BodyText"/>
+            </w:pPr>
+            <w:r>
+              <w:t>Hungary</w:t>
+            </w:r>
+          </w:p>
+        </w:tc>
+      </w:tr>
+    </w:tbl>
+    <w:p>
+      <w:pPr>
+        <w:pStyle w:val="BodyText"/>
+      </w:pPr>
+    </w:p>
+    <w:p>
+      <w:pPr>
+        <w:pStyle w:val="BodyText"/>
+      </w:pPr>
+    </w:p>
+    <w:p>
+      <w:pPr>
+        <w:widowControl/>
+        <w:spacing w:after="160" w:line="259" w:lineRule="auto"/>
+        <w:rPr>
+          <w:rFonts w:ascii="Trebuchet MS" w:hAnsi="Trebuchet MS"/>
+          <w:color w:val="464547"/>
+        </w:rPr>
+      </w:pPr>
+      <w:r>
+        <w:br w:type="page"/>
+      </w:r>
+    </w:p>
+    <w:p>
+      <w:pPr>
+        <w:pStyle w:val="BodyText"/>
+      </w:pPr>
+    </w:p>
+    <w:p>
+      <w:pPr>
+        <w:pStyle w:val="BodyText"/>
+      </w:pPr>
+      <w:r>
+        <w:t>Table Description</w:t>
+      </w:r>
+    </w:p>
+    <w:p>
+      <w:pPr>
+        <w:pStyle w:val="BodyText"/>
+      </w:pPr>
+      <w:r>
+        <w:t xml:space="preserve">The </w:t>
+      </w:r>
+      <w:r>
+        <w:rPr>
+          <w:b/>
+          <w:bCs/>
+        </w:rPr>
+        <w:t>address</w:t>
+      </w:r>
+      <w:r>
+        <w:t xml:space="preserve"> table contains data about </w:t>
+      </w:r>
+      <w:r>
+        <w:t>companies’ addresses</w:t>
+      </w:r>
+      <w:r>
+        <w:t>.</w:t>
+      </w:r>
+    </w:p>
+    <w:p>
+      <w:pPr>
+        <w:pStyle w:val="BodyText"/>
+      </w:pPr>
+    </w:p>
+    <w:tbl>
+      <w:tblPr>
+        <w:tblW w:w="0" w:type="auto"/>
+        <w:tblInd w:w="-108" w:type="dxa"/>
+        <w:tblBorders>
+          <w:top w:val="single" w:sz="4" w:space="0" w:color="76CDD8"/>
+          <w:left w:val="single" w:sz="4" w:space="0" w:color="76CDD8"/>
+          <w:bottom w:val="single" w:sz="4" w:space="0" w:color="76CDD8"/>
+          <w:right w:val="single" w:sz="4" w:space="0" w:color="76CDD8"/>
+          <w:insideH w:val="single" w:sz="4" w:space="0" w:color="76CDD8"/>
+          <w:insideV w:val="single" w:sz="4" w:space="0" w:color="76CDD8"/>
+        </w:tblBorders>
+        <w:tblLayout w:type="fixed"/>
+        <w:tblLook w:val="0000" w:firstRow="0" w:lastRow="0" w:firstColumn="0" w:lastColumn="0" w:noHBand="0" w:noVBand="0"/>
+      </w:tblPr>
+      <w:tblGrid>
+        <w:gridCol w:w="2302"/>
+        <w:gridCol w:w="2302"/>
+        <w:gridCol w:w="2302"/>
+        <w:gridCol w:w="2302"/>
+      </w:tblGrid>
+      <w:tr>
+        <w:trPr>
+          <w:trHeight w:val="292"/>
+        </w:trPr>
+        <w:tc>
+          <w:tcPr>
+            <w:tcW w:w="2302" w:type="dxa"/>
+            <w:shd w:val="clear" w:color="auto" w:fill="76CDD8"/>
+          </w:tcPr>
+          <w:p>
+            <w:pPr>
+              <w:pStyle w:val="BodyText"/>
+              <w:widowControl w:val="0"/>
+              <w:spacing w:line="360" w:lineRule="auto"/>
+              <w:jc w:val="center"/>
+              <w:rPr>
+                <w:color w:val="FFFFFF" w:themeColor="background1"/>
+                <w:sz w:val="18"/>
+                <w:szCs w:val="18"/>
+              </w:rPr>
+            </w:pPr>
+            <w:r>
+              <w:rPr>
+                <w:color w:val="FFFFFF" w:themeColor="background1"/>
+                <w:sz w:val="18"/>
+                <w:szCs w:val="18"/>
+              </w:rPr>
+              <w:t>Table Name</w:t>
+            </w:r>
+          </w:p>
+        </w:tc>
+        <w:tc>
+          <w:tcPr>
+            <w:tcW w:w="2302" w:type="dxa"/>
+            <w:shd w:val="clear" w:color="auto" w:fill="76CDD8"/>
+          </w:tcPr>
+          <w:p>
+            <w:pPr>
+              <w:pStyle w:val="BodyText"/>
+              <w:widowControl w:val="0"/>
+              <w:spacing w:line="360" w:lineRule="auto"/>
+              <w:jc w:val="center"/>
+              <w:rPr>
+                <w:color w:val="FFFFFF" w:themeColor="background1"/>
+                <w:sz w:val="18"/>
+                <w:szCs w:val="18"/>
+              </w:rPr>
+            </w:pPr>
+            <w:r>
+              <w:rPr>
+                <w:color w:val="FFFFFF" w:themeColor="background1"/>
+                <w:sz w:val="18"/>
+                <w:szCs w:val="18"/>
+              </w:rPr>
+              <w:t xml:space="preserve">Field name </w:t>
+            </w:r>
+          </w:p>
+        </w:tc>
+        <w:tc>
+          <w:tcPr>
+            <w:tcW w:w="2302" w:type="dxa"/>
+            <w:shd w:val="clear" w:color="auto" w:fill="76CDD8"/>
+          </w:tcPr>
+          <w:p>
+            <w:pPr>
+              <w:pStyle w:val="BodyText"/>
+              <w:widowControl w:val="0"/>
+              <w:spacing w:line="360" w:lineRule="auto"/>
+              <w:jc w:val="center"/>
+              <w:rPr>
+                <w:color w:val="FFFFFF" w:themeColor="background1"/>
+                <w:sz w:val="18"/>
+                <w:szCs w:val="18"/>
+              </w:rPr>
+            </w:pPr>
+            <w:r>
+              <w:rPr>
+                <w:color w:val="FFFFFF" w:themeColor="background1"/>
+                <w:sz w:val="18"/>
+                <w:szCs w:val="18"/>
+              </w:rPr>
+              <w:t xml:space="preserve">Field Description </w:t>
+            </w:r>
+          </w:p>
+        </w:tc>
+        <w:tc>
+          <w:tcPr>
+            <w:tcW w:w="2302" w:type="dxa"/>
+            <w:shd w:val="clear" w:color="auto" w:fill="76CDD8"/>
+          </w:tcPr>
+          <w:p>
+            <w:pPr>
+              <w:pStyle w:val="BodyText"/>
+              <w:widowControl w:val="0"/>
+              <w:spacing w:line="360" w:lineRule="auto"/>
+              <w:jc w:val="center"/>
+              <w:rPr>
+                <w:color w:val="FFFFFF" w:themeColor="background1"/>
+                <w:sz w:val="18"/>
+                <w:szCs w:val="18"/>
+              </w:rPr>
+            </w:pPr>
+            <w:r>
+              <w:rPr>
+                <w:color w:val="FFFFFF" w:themeColor="background1"/>
+                <w:sz w:val="18"/>
+                <w:szCs w:val="18"/>
+              </w:rPr>
+              <w:t xml:space="preserve">Data Type </w:t>
             </w:r>
           </w:p>
         </w:tc>
@@ -14386,46 +15266,61 @@
         <w:tc>
           <w:tcPr>
             <w:tcW w:w="2302" w:type="dxa"/>
-          </w:tcPr>
-          <w:p>
-            <w:pPr>
-              <w:pStyle w:val="BodyText"/>
-            </w:pPr>
-          </w:p>
-        </w:tc>
-        <w:tc>
-          <w:tcPr>
-            <w:tcW w:w="2302" w:type="dxa"/>
-          </w:tcPr>
-          <w:p>
-            <w:pPr>
-              <w:pStyle w:val="BodyText"/>
-            </w:pPr>
-            <w:r>
-              <w:t>state</w:t>
-            </w:r>
-          </w:p>
-        </w:tc>
-        <w:tc>
-          <w:tcPr>
-            <w:tcW w:w="2302" w:type="dxa"/>
-          </w:tcPr>
-          <w:p>
-            <w:pPr>
-              <w:pStyle w:val="BodyText"/>
-            </w:pPr>
-          </w:p>
-        </w:tc>
-        <w:tc>
-          <w:tcPr>
-            <w:tcW w:w="2302" w:type="dxa"/>
-          </w:tcPr>
-          <w:p>
-            <w:pPr>
-              <w:pStyle w:val="BodyText"/>
-            </w:pPr>
-            <w:r>
-              <w:t>varchar (50)</w:t>
+            <w:vMerge w:val="restart"/>
+          </w:tcPr>
+          <w:p>
+            <w:pPr>
+              <w:pStyle w:val="BodyText"/>
+              <w:rPr>
+                <w:sz w:val="28"/>
+                <w:szCs w:val="28"/>
+              </w:rPr>
+            </w:pPr>
+            <w:r>
+              <w:rPr>
+                <w:sz w:val="28"/>
+                <w:szCs w:val="28"/>
+              </w:rPr>
+              <w:t>address</w:t>
+            </w:r>
+          </w:p>
+        </w:tc>
+        <w:tc>
+          <w:tcPr>
+            <w:tcW w:w="2302" w:type="dxa"/>
+          </w:tcPr>
+          <w:p>
+            <w:pPr>
+              <w:pStyle w:val="BodyText"/>
+            </w:pPr>
+            <w:r>
+              <w:t>address_ID</w:t>
+            </w:r>
+          </w:p>
+        </w:tc>
+        <w:tc>
+          <w:tcPr>
+            <w:tcW w:w="2302" w:type="dxa"/>
+          </w:tcPr>
+          <w:p>
+            <w:pPr>
+              <w:pStyle w:val="BodyText"/>
+            </w:pPr>
+            <w:r>
+              <w:t>PK AUTO_INCREMENT</w:t>
+            </w:r>
+          </w:p>
+        </w:tc>
+        <w:tc>
+          <w:tcPr>
+            <w:tcW w:w="2302" w:type="dxa"/>
+          </w:tcPr>
+          <w:p>
+            <w:pPr>
+              <w:pStyle w:val="BodyText"/>
+            </w:pPr>
+            <w:r>
+              <w:t>int</w:t>
             </w:r>
           </w:p>
         </w:tc>
@@ -14437,23 +15332,24 @@
         <w:tc>
           <w:tcPr>
             <w:tcW w:w="2302" w:type="dxa"/>
-          </w:tcPr>
-          <w:p>
-            <w:pPr>
-              <w:pStyle w:val="BodyText"/>
-            </w:pPr>
-          </w:p>
-        </w:tc>
-        <w:tc>
-          <w:tcPr>
-            <w:tcW w:w="2302" w:type="dxa"/>
-          </w:tcPr>
-          <w:p>
-            <w:pPr>
-              <w:pStyle w:val="BodyText"/>
-            </w:pPr>
-            <w:r>
-              <w:t>city</w:t>
+            <w:vMerge/>
+          </w:tcPr>
+          <w:p>
+            <w:pPr>
+              <w:pStyle w:val="BodyText"/>
+            </w:pPr>
+          </w:p>
+        </w:tc>
+        <w:tc>
+          <w:tcPr>
+            <w:tcW w:w="2302" w:type="dxa"/>
+          </w:tcPr>
+          <w:p>
+            <w:pPr>
+              <w:pStyle w:val="BodyText"/>
+            </w:pPr>
+            <w:r>
+              <w:t>street</w:t>
             </w:r>
           </w:p>
         </w:tc>
@@ -14479,7 +15375,7 @@
               <w:pStyle w:val="BodyText"/>
             </w:pPr>
             <w:r>
-              <w:t>varchar (50)</w:t>
+              <w:t>varchar (100)</w:t>
             </w:r>
           </w:p>
         </w:tc>
@@ -14507,7 +15403,58 @@
               <w:pStyle w:val="BodyText"/>
             </w:pPr>
             <w:r>
-              <w:t>street</w:t>
+              <w:t>zip_code</w:t>
+            </w:r>
+          </w:p>
+        </w:tc>
+        <w:tc>
+          <w:tcPr>
+            <w:tcW w:w="2302" w:type="dxa"/>
+          </w:tcPr>
+          <w:p>
+            <w:pPr>
+              <w:pStyle w:val="BodyText"/>
+            </w:pPr>
+          </w:p>
+        </w:tc>
+        <w:tc>
+          <w:tcPr>
+            <w:tcW w:w="2302" w:type="dxa"/>
+          </w:tcPr>
+          <w:p>
+            <w:pPr>
+              <w:pStyle w:val="BodyText"/>
+            </w:pPr>
+            <w:r>
+              <w:t>varchar(50)</w:t>
+            </w:r>
+          </w:p>
+        </w:tc>
+      </w:tr>
+      <w:tr>
+        <w:trPr>
+          <w:trHeight w:val="432"/>
+        </w:trPr>
+        <w:tc>
+          <w:tcPr>
+            <w:tcW w:w="2302" w:type="dxa"/>
+          </w:tcPr>
+          <w:p>
+            <w:pPr>
+              <w:pStyle w:val="BodyText"/>
+            </w:pPr>
+          </w:p>
+        </w:tc>
+        <w:tc>
+          <w:tcPr>
+            <w:tcW w:w="2302" w:type="dxa"/>
+          </w:tcPr>
+          <w:p>
+            <w:pPr>
+              <w:pStyle w:val="BodyText"/>
+            </w:pPr>
+            <w:r>
+              <w:t>house_nr</w:t>
             </w:r>
           </w:p>
         </w:tc>
@@ -14533,7 +15480,61 @@
               <w:pStyle w:val="BodyText"/>
             </w:pPr>
             <w:r>
-              <w:t>varchar (100)</w:t>
+              <w:t>int</w:t>
+            </w:r>
+          </w:p>
+        </w:tc>
+      </w:tr>
+      <w:tr>
+        <w:trPr>
+          <w:trHeight w:val="432"/>
+        </w:trPr>
+        <w:tc>
+          <w:tcPr>
+            <w:tcW w:w="2302" w:type="dxa"/>
+          </w:tcPr>
+          <w:p>
+            <w:pPr>
+              <w:pStyle w:val="BodyText"/>
+            </w:pPr>
+          </w:p>
+        </w:tc>
+        <w:tc>
+          <w:tcPr>
+            <w:tcW w:w="2302" w:type="dxa"/>
+          </w:tcPr>
+          <w:p>
+            <w:pPr>
+              <w:pStyle w:val="BodyText"/>
+            </w:pPr>
+            <w:r>
+              <w:t>city_ID</w:t>
+            </w:r>
+          </w:p>
+        </w:tc>
+        <w:tc>
+          <w:tcPr>
+            <w:tcW w:w="2302" w:type="dxa"/>
+          </w:tcPr>
+          <w:p>
+            <w:pPr>
+              <w:pStyle w:val="BodyText"/>
+            </w:pPr>
+            <w:r>
+              <w:t>FK</w:t>
+            </w:r>
+          </w:p>
+        </w:tc>
+        <w:tc>
+          <w:tcPr>
+            <w:tcW w:w="2302" w:type="dxa"/>
+          </w:tcPr>
+          <w:p>
+            <w:pPr>
+              <w:pStyle w:val="BodyText"/>
+            </w:pPr>
+            <w:r>
+              <w:t>int</w:t>
             </w:r>
           </w:p>
         </w:tc>
@@ -14664,7 +15665,7 @@
                 <w:bCs/>
                 <w:lang w:val="hu-HU"/>
               </w:rPr>
-              <w:t>country</w:t>
+              <w:t>street</w:t>
             </w:r>
           </w:p>
         </w:tc>
@@ -14692,7 +15693,7 @@
                 <w:bCs/>
                 <w:lang w:val="hu-HU"/>
               </w:rPr>
-              <w:t>state</w:t>
+              <w:t>zip_code</w:t>
             </w:r>
           </w:p>
         </w:tc>
@@ -14720,7 +15721,7 @@
                 <w:bCs/>
                 <w:lang w:val="hu-HU"/>
               </w:rPr>
-              <w:t>city</w:t>
+              <w:t>house_nr</w:t>
             </w:r>
           </w:p>
         </w:tc>
@@ -14747,7 +15748,7 @@
                 <w:bCs/>
                 <w:lang w:val="hu-HU"/>
               </w:rPr>
-              <w:t>street</w:t>
+              <w:t>city_ID</w:t>
             </w:r>
           </w:p>
         </w:tc>
@@ -14782,7 +15783,10 @@
               <w:pStyle w:val="BodyText"/>
             </w:pPr>
             <w:r>
-              <w:t>Mexico</w:t>
+              <w:rPr>
+                <w:lang w:val="hu-HU"/>
+              </w:rPr>
+              <w:t>Váci</w:t>
             </w:r>
           </w:p>
         </w:tc>
@@ -14795,7 +15799,7 @@
               <w:pStyle w:val="BodyText"/>
             </w:pPr>
             <w:r>
-              <w:t>null</w:t>
+              <w:t>1052</w:t>
             </w:r>
           </w:p>
         </w:tc>
@@ -14812,7 +15816,7 @@
               <w:rPr>
                 <w:lang w:val="hu-HU"/>
               </w:rPr>
-              <w:t>Acapulco</w:t>
+              <w:t>6</w:t>
             </w:r>
           </w:p>
         </w:tc>
@@ -14829,7 +15833,7 @@
               <w:rPr>
                 <w:lang w:val="hu-HU"/>
               </w:rPr>
-              <w:t>Sombrero street 7</w:t>
+              <w:t>3321</w:t>
             </w:r>
           </w:p>
         </w:tc>
@@ -14861,13 +15865,17 @@
         <w:tc>
           <w:tcPr>
             <w:tcW w:w="2021" w:type="dxa"/>
-          </w:tcPr>
-          <w:p>
-            <w:pPr>
-              <w:pStyle w:val="BodyText"/>
-            </w:pPr>
-            <w:r>
-              <w:t>USA</w:t>
+            <w:vAlign w:val="center"/>
+          </w:tcPr>
+          <w:p>
+            <w:pPr>
+              <w:pStyle w:val="BodyText"/>
+            </w:pPr>
+            <w:r>
+              <w:rPr>
+                <w:lang w:val="hu-HU"/>
+              </w:rPr>
+              <w:t>Alexander</w:t>
             </w:r>
           </w:p>
         </w:tc>
@@ -14880,7 +15888,7 @@
               <w:pStyle w:val="BodyText"/>
             </w:pPr>
             <w:r>
-              <w:t>Arizona</w:t>
+              <w:t>BC V6A 1B5</w:t>
             </w:r>
           </w:p>
         </w:tc>
@@ -14900,7 +15908,13 @@
               <w:rPr>
                 <w:lang w:val="hu-HU"/>
               </w:rPr>
-              <w:t>Phoenix</w:t>
+              <w:t>1</w:t>
+            </w:r>
+            <w:r>
+              <w:rPr>
+                <w:lang w:val="hu-HU"/>
+              </w:rPr>
+              <w:t>48</w:t>
             </w:r>
           </w:p>
         </w:tc>
@@ -14920,7 +15934,7 @@
               <w:rPr>
                 <w:lang w:val="hu-HU"/>
               </w:rPr>
-              <w:t>Main street 13</w:t>
+              <w:t>9235</w:t>
             </w:r>
           </w:p>
         </w:tc>
@@ -15558,7 +16572,7 @@
             </wp:anchor>
           </w:drawing>
         </mc:Choice>
-        <mc:Fallback xmlns:a14="http://schemas.microsoft.com/office/drawing/2010/main" xmlns:pic="http://schemas.openxmlformats.org/drawingml/2006/picture" xmlns:a="http://schemas.openxmlformats.org/drawingml/2006/main">
+        <mc:Fallback xmlns:a="http://schemas.openxmlformats.org/drawingml/2006/main" xmlns:pic="http://schemas.openxmlformats.org/drawingml/2006/picture" xmlns:a14="http://schemas.microsoft.com/office/drawing/2010/main">
           <w:pict>
             <v:line id="Straight Connector 7" style="position:absolute;z-index:251661312;visibility:visible;mso-wrap-style:square;mso-width-percent:0;mso-height-percent:0;mso-wrap-distance-left:9pt;mso-wrap-distance-top:0;mso-wrap-distance-right:9pt;mso-wrap-distance-bottom:0;mso-position-horizontal:absolute;mso-position-horizontal-relative:text;mso-position-vertical:absolute;mso-position-vertical-relative:text;mso-width-percent:0;mso-height-percent:0;mso-width-relative:margin;mso-height-relative:page" o:spid="_x0000_s1026" strokecolor="#393737 [814]" strokeweight="2pt" from=".45pt,1.05pt" to="469.15pt,1.05pt" w14:anchorId="6A4D861F" o:gfxdata="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">
               <v:stroke joinstyle="miter"/>
@@ -19582,32 +20596,6 @@
 </file>
 
 <file path=customXml/item1.xml><?xml version="1.0" encoding="utf-8"?>
-<?mso-contentType ?>
-<FormTemplates xmlns="http://schemas.microsoft.com/sharepoint/v3/contenttype/forms">
-  <Display>DocumentLibraryForm</Display>
-  <Edit>DocumentLibraryForm</Edit>
-  <New>DocumentLibraryForm</New>
-</FormTemplates>
-</file>
-
-<file path=customXml/item2.xml><?xml version="1.0" encoding="utf-8"?>
-<p:properties xmlns:p="http://schemas.microsoft.com/office/2006/metadata/properties" xmlns:xsi="http://www.w3.org/2001/XMLSchema-instance" xmlns:pc="http://schemas.microsoft.com/office/infopath/2007/PartnerControls">
-  <documentManagement>
-    <SharedWithUsers xmlns="a156e92d-423a-4625-9818-f5e87239af8a">
-      <UserInfo>
-        <DisplayName/>
-        <AccountId xsi:nil="true"/>
-        <AccountType/>
-      </UserInfo>
-    </SharedWithUsers>
-    <lcf76f155ced4ddcb4097134ff3c332f xmlns="a60d0634-94da-4e6e-b36f-66eaaf0b6f4e">
-      <Terms xmlns="http://schemas.microsoft.com/office/infopath/2007/PartnerControls"/>
-    </lcf76f155ced4ddcb4097134ff3c332f>
-  </documentManagement>
-</p:properties>
-</file>
-
-<file path=customXml/item3.xml><?xml version="1.0" encoding="utf-8"?>
 <ct:contentTypeSchema xmlns:ct="http://schemas.microsoft.com/office/2006/metadata/contentType" xmlns:ma="http://schemas.microsoft.com/office/2006/metadata/properties/metaAttributes" ct:_="" ma:_="" ma:contentTypeName="Document" ma:contentTypeID="0x010100F71F8A81E89B1E4A872028645FD1B6AE" ma:contentTypeVersion="11" ma:contentTypeDescription="Create a new document." ma:contentTypeScope="" ma:versionID="00e7a2aec32c88b8ca7efc9843325748">
   <xsd:schema xmlns:xsd="http://www.w3.org/2001/XMLSchema" xmlns:xs="http://www.w3.org/2001/XMLSchema" xmlns:p="http://schemas.microsoft.com/office/2006/metadata/properties" xmlns:ns2="a60d0634-94da-4e6e-b36f-66eaaf0b6f4e" xmlns:ns3="a156e92d-423a-4625-9818-f5e87239af8a" targetNamespace="http://schemas.microsoft.com/office/2006/metadata/properties" ma:root="true" ma:fieldsID="f6caa66f0c7935a35dae6e174e32ee4b" ns2:_="" ns3:_="">
     <xsd:import namespace="a60d0634-94da-4e6e-b36f-66eaaf0b6f4e"/>
@@ -19812,10 +20800,47 @@
 </ct:contentTypeSchema>
 </file>
 
+<file path=customXml/item2.xml><?xml version="1.0" encoding="utf-8"?>
+<p:properties xmlns:p="http://schemas.microsoft.com/office/2006/metadata/properties" xmlns:xsi="http://www.w3.org/2001/XMLSchema-instance" xmlns:pc="http://schemas.microsoft.com/office/infopath/2007/PartnerControls">
+  <documentManagement>
+    <SharedWithUsers xmlns="a156e92d-423a-4625-9818-f5e87239af8a">
+      <UserInfo>
+        <DisplayName/>
+        <AccountId xsi:nil="true"/>
+        <AccountType/>
+      </UserInfo>
+    </SharedWithUsers>
+    <lcf76f155ced4ddcb4097134ff3c332f xmlns="a60d0634-94da-4e6e-b36f-66eaaf0b6f4e">
+      <Terms xmlns="http://schemas.microsoft.com/office/infopath/2007/PartnerControls"/>
+    </lcf76f155ced4ddcb4097134ff3c332f>
+  </documentManagement>
+</p:properties>
+</file>
+
+<file path=customXml/item3.xml><?xml version="1.0" encoding="utf-8"?>
+<?mso-contentType ?>
+<FormTemplates xmlns="http://schemas.microsoft.com/sharepoint/v3/contenttype/forms">
+  <Display>DocumentLibraryForm</Display>
+  <Edit>DocumentLibraryForm</Edit>
+  <New>DocumentLibraryForm</New>
+</FormTemplates>
+</file>
+
 <file path=customXml/itemProps1.xml><?xml version="1.0" encoding="utf-8"?>
-<ds:datastoreItem xmlns:ds="http://schemas.openxmlformats.org/officeDocument/2006/customXml" ds:itemID="{CEAD825D-2413-46BA-BB1F-DCE637B19B0C}">
+<ds:datastoreItem xmlns:ds="http://schemas.openxmlformats.org/officeDocument/2006/customXml" ds:itemID="{5C451799-F9B0-43E0-ABE9-80ABBAA59FE8}">
   <ds:schemaRefs>
-    <ds:schemaRef ds:uri="http://schemas.microsoft.com/sharepoint/v3/contenttype/forms"/>
+    <ds:schemaRef ds:uri="http://schemas.microsoft.com/office/2006/metadata/contentType"/>
+    <ds:schemaRef ds:uri="http://schemas.microsoft.com/office/2006/metadata/properties/metaAttributes"/>
+    <ds:schemaRef ds:uri="http://www.w3.org/2001/XMLSchema"/>
+    <ds:schemaRef ds:uri="http://schemas.microsoft.com/office/2006/metadata/properties"/>
+    <ds:schemaRef ds:uri="a60d0634-94da-4e6e-b36f-66eaaf0b6f4e"/>
+    <ds:schemaRef ds:uri="a156e92d-423a-4625-9818-f5e87239af8a"/>
+    <ds:schemaRef ds:uri="http://schemas.microsoft.com/office/2006/documentManagement/types"/>
+    <ds:schemaRef ds:uri="http://schemas.microsoft.com/office/infopath/2007/PartnerControls"/>
+    <ds:schemaRef ds:uri="http://schemas.openxmlformats.org/package/2006/metadata/core-properties"/>
+    <ds:schemaRef ds:uri="http://purl.org/dc/elements/1.1/"/>
+    <ds:schemaRef ds:uri="http://purl.org/dc/terms/"/>
+    <ds:schemaRef ds:uri="http://schemas.microsoft.com/internal/obd"/>
   </ds:schemaRefs>
 </ds:datastoreItem>
 </file>
@@ -19832,20 +20857,9 @@
 </file>
 
 <file path=customXml/itemProps3.xml><?xml version="1.0" encoding="utf-8"?>
-<ds:datastoreItem xmlns:ds="http://schemas.openxmlformats.org/officeDocument/2006/customXml" ds:itemID="{5C451799-F9B0-43E0-ABE9-80ABBAA59FE8}">
+<ds:datastoreItem xmlns:ds="http://schemas.openxmlformats.org/officeDocument/2006/customXml" ds:itemID="{CEAD825D-2413-46BA-BB1F-DCE637B19B0C}">
   <ds:schemaRefs>
-    <ds:schemaRef ds:uri="http://schemas.microsoft.com/office/2006/metadata/contentType"/>
-    <ds:schemaRef ds:uri="http://schemas.microsoft.com/office/2006/metadata/properties/metaAttributes"/>
-    <ds:schemaRef ds:uri="http://www.w3.org/2001/XMLSchema"/>
-    <ds:schemaRef ds:uri="http://schemas.microsoft.com/office/2006/metadata/properties"/>
-    <ds:schemaRef ds:uri="a60d0634-94da-4e6e-b36f-66eaaf0b6f4e"/>
-    <ds:schemaRef ds:uri="a156e92d-423a-4625-9818-f5e87239af8a"/>
-    <ds:schemaRef ds:uri="http://schemas.microsoft.com/office/2006/documentManagement/types"/>
-    <ds:schemaRef ds:uri="http://schemas.microsoft.com/office/infopath/2007/PartnerControls"/>
-    <ds:schemaRef ds:uri="http://schemas.openxmlformats.org/package/2006/metadata/core-properties"/>
-    <ds:schemaRef ds:uri="http://purl.org/dc/elements/1.1/"/>
-    <ds:schemaRef ds:uri="http://purl.org/dc/terms/"/>
-    <ds:schemaRef ds:uri="http://schemas.microsoft.com/internal/obd"/>
+    <ds:schemaRef ds:uri="http://schemas.microsoft.com/sharepoint/v3/contenttype/forms"/>
   </ds:schemaRefs>
 </ds:datastoreItem>
 </file>
</xml_diff>